<commit_message>
-Actualización de la Especificación de la App Móvil.
-Actualización del Plan de Pruebas de la App Móvil.

-Actualización de la Planificación de Pruebas Preliminares de la App Móvil.

-Realización y actualización del Caso de Prueba de la App Móvil.
</commit_message>
<xml_diff>
--- a/Aplicación Movil/Documentación Pruebas - App Móvil/Planificación de Pruebas Preliminares - App Móvil.docx
+++ b/Aplicación Movil/Documentación Pruebas - App Móvil/Planificación de Pruebas Preliminares - App Móvil.docx
@@ -138,6 +138,35 @@
                   <w:lang w:val="es-AR"/>
                 </w:rPr>
                 <w:t>Planificación de Pruebas Preliminares</w:t>
+              </w:r>
+              <w:r>
+                <w:rPr>
+                  <w:rFonts w:asciiTheme="majorHAnsi" w:eastAsiaTheme="majorEastAsia" w:hAnsiTheme="majorHAnsi" w:cstheme="majorBidi"/>
+                  <w:sz w:val="72"/>
+                  <w:szCs w:val="72"/>
+                  <w:lang w:val="es-AR"/>
+                </w:rPr>
+                <w:t xml:space="preserve"> - </w:t>
+              </w:r>
+              <w:proofErr w:type="spellStart"/>
+              <w:r>
+                <w:rPr>
+                  <w:rFonts w:asciiTheme="majorHAnsi" w:eastAsiaTheme="majorEastAsia" w:hAnsiTheme="majorHAnsi" w:cstheme="majorBidi"/>
+                  <w:sz w:val="72"/>
+                  <w:szCs w:val="72"/>
+                  <w:lang w:val="es-AR"/>
+                </w:rPr>
+                <w:t>App</w:t>
+              </w:r>
+              <w:proofErr w:type="spellEnd"/>
+              <w:r>
+                <w:rPr>
+                  <w:rFonts w:asciiTheme="majorHAnsi" w:eastAsiaTheme="majorEastAsia" w:hAnsiTheme="majorHAnsi" w:cstheme="majorBidi"/>
+                  <w:sz w:val="72"/>
+                  <w:szCs w:val="72"/>
+                  <w:lang w:val="es-AR"/>
+                </w:rPr>
+                <w:t>. Móvil</w:t>
               </w:r>
             </w:p>
           </w:sdtContent>
@@ -284,7 +313,7 @@
                         <a:blip r:embed="rId9" cstate="print">
                           <a:extLst>
                             <a:ext uri="{28A0092B-C50C-407E-A947-70E740481C1C}">
-                              <a14:useLocalDpi xmlns="" xmlns:wpc="http://schemas.microsoft.com/office/word/2010/wordprocessingCanvas" xmlns:cx="http://schemas.microsoft.com/office/drawing/2014/chartex" xmlns:cx1="http://schemas.microsoft.com/office/drawing/2015/9/8/chartex" xmlns:mc="http://schemas.openxmlformats.org/markup-compatibility/2006" xmlns:o="urn:schemas-microsoft-com:office:office" xmlns:v="urn:schemas-microsoft-com:vml" xmlns:wp14="http://schemas.microsoft.com/office/word/2010/wordprocessingDrawing" xmlns:w10="urn:schemas-microsoft-com:office:word" xmlns:w="http://schemas.openxmlformats.org/wordprocessingml/2006/main" xmlns:w14="http://schemas.microsoft.com/office/word/2010/wordml" xmlns:w15="http://schemas.microsoft.com/office/word/2012/wordml" xmlns:w16se="http://schemas.microsoft.com/office/word/2015/wordml/symex" xmlns:wpg="http://schemas.microsoft.com/office/word/2010/wordprocessingGroup" xmlns:wpi="http://schemas.microsoft.com/office/word/2010/wordprocessingInk" xmlns:wps="http://schemas.microsoft.com/office/word/2010/wordprocessingShape" xmlns:a14="http://schemas.microsoft.com/office/drawing/2010/main" val="0"/>
+                              <a14:useLocalDpi xmlns:a14="http://schemas.microsoft.com/office/drawing/2010/main" xmlns:wps="http://schemas.microsoft.com/office/word/2010/wordprocessingShape" xmlns:wpi="http://schemas.microsoft.com/office/word/2010/wordprocessingInk" xmlns:wpg="http://schemas.microsoft.com/office/word/2010/wordprocessingGroup" xmlns:w16se="http://schemas.microsoft.com/office/word/2015/wordml/symex" xmlns:w15="http://schemas.microsoft.com/office/word/2012/wordml" xmlns:w14="http://schemas.microsoft.com/office/word/2010/wordml" xmlns:w="http://schemas.openxmlformats.org/wordprocessingml/2006/main" xmlns:w10="urn:schemas-microsoft-com:office:word" xmlns:wp14="http://schemas.microsoft.com/office/word/2010/wordprocessingDrawing" xmlns:v="urn:schemas-microsoft-com:vml" xmlns:o="urn:schemas-microsoft-com:office:office" xmlns:mc="http://schemas.openxmlformats.org/markup-compatibility/2006" xmlns:cx1="http://schemas.microsoft.com/office/drawing/2015/9/8/chartex" xmlns:cx="http://schemas.microsoft.com/office/drawing/2014/chartex" xmlns:wpc="http://schemas.microsoft.com/office/word/2010/wordprocessingCanvas" xmlns="" val="0"/>
                             </a:ext>
                           </a:extLst>
                         </a:blip>
@@ -423,7 +452,7 @@
                     <a:blip r:embed="rId9" cstate="print">
                       <a:extLst>
                         <a:ext uri="{28A0092B-C50C-407E-A947-70E740481C1C}">
-                          <a14:useLocalDpi xmlns="" xmlns:wpc="http://schemas.microsoft.com/office/word/2010/wordprocessingCanvas" xmlns:cx="http://schemas.microsoft.com/office/drawing/2014/chartex" xmlns:cx1="http://schemas.microsoft.com/office/drawing/2015/9/8/chartex" xmlns:mc="http://schemas.openxmlformats.org/markup-compatibility/2006" xmlns:o="urn:schemas-microsoft-com:office:office" xmlns:v="urn:schemas-microsoft-com:vml" xmlns:wp14="http://schemas.microsoft.com/office/word/2010/wordprocessingDrawing" xmlns:w10="urn:schemas-microsoft-com:office:word" xmlns:w="http://schemas.openxmlformats.org/wordprocessingml/2006/main" xmlns:w14="http://schemas.microsoft.com/office/word/2010/wordml" xmlns:w15="http://schemas.microsoft.com/office/word/2012/wordml" xmlns:w16se="http://schemas.microsoft.com/office/word/2015/wordml/symex" xmlns:wpg="http://schemas.microsoft.com/office/word/2010/wordprocessingGroup" xmlns:wpi="http://schemas.microsoft.com/office/word/2010/wordprocessingInk" xmlns:wps="http://schemas.microsoft.com/office/word/2010/wordprocessingShape" xmlns:a14="http://schemas.microsoft.com/office/drawing/2010/main" val="0"/>
+                          <a14:useLocalDpi xmlns:a14="http://schemas.microsoft.com/office/drawing/2010/main" xmlns:wps="http://schemas.microsoft.com/office/word/2010/wordprocessingShape" xmlns:wpi="http://schemas.microsoft.com/office/word/2010/wordprocessingInk" xmlns:wpg="http://schemas.microsoft.com/office/word/2010/wordprocessingGroup" xmlns:w16se="http://schemas.microsoft.com/office/word/2015/wordml/symex" xmlns:w15="http://schemas.microsoft.com/office/word/2012/wordml" xmlns:w14="http://schemas.microsoft.com/office/word/2010/wordml" xmlns:w="http://schemas.openxmlformats.org/wordprocessingml/2006/main" xmlns:w10="urn:schemas-microsoft-com:office:word" xmlns:wp14="http://schemas.microsoft.com/office/word/2010/wordprocessingDrawing" xmlns:v="urn:schemas-microsoft-com:vml" xmlns:o="urn:schemas-microsoft-com:office:office" xmlns:mc="http://schemas.openxmlformats.org/markup-compatibility/2006" xmlns:cx1="http://schemas.microsoft.com/office/drawing/2015/9/8/chartex" xmlns:cx="http://schemas.microsoft.com/office/drawing/2014/chartex" xmlns:wpc="http://schemas.microsoft.com/office/word/2010/wordprocessingCanvas" xmlns="" val="0"/>
                         </a:ext>
                       </a:extLst>
                     </a:blip>
@@ -507,7 +536,7 @@
           <w:r>
             <w:fldChar w:fldCharType="separate"/>
           </w:r>
-          <w:hyperlink w:anchor="_Toc37254526" w:history="1">
+          <w:hyperlink w:anchor="_Toc52888921" w:history="1">
             <w:r>
               <w:rPr>
                 <w:rStyle w:val="Hipervnculo"/>
@@ -534,7 +563,7 @@
                 <w:noProof/>
                 <w:webHidden/>
               </w:rPr>
-              <w:instrText xml:space="preserve"> PAGEREF _Toc37254526 \h </w:instrText>
+              <w:instrText xml:space="preserve"> PAGEREF _Toc52888921 \h </w:instrText>
             </w:r>
             <w:r>
               <w:rPr>
@@ -578,7 +607,7 @@
               <w:lang w:val="es-AR" w:eastAsia="es-AR"/>
             </w:rPr>
           </w:pPr>
-          <w:hyperlink w:anchor="_Toc37254527" w:history="1">
+          <w:hyperlink w:anchor="_Toc52888922" w:history="1">
             <w:r>
               <w:rPr>
                 <w:rStyle w:val="Hipervnculo"/>
@@ -605,7 +634,7 @@
                 <w:noProof/>
                 <w:webHidden/>
               </w:rPr>
-              <w:instrText xml:space="preserve"> PAGEREF _Toc37254527 \h </w:instrText>
+              <w:instrText xml:space="preserve"> PAGEREF _Toc52888922 \h </w:instrText>
             </w:r>
             <w:r>
               <w:rPr>
@@ -649,7 +678,7 @@
               <w:lang w:val="es-AR" w:eastAsia="es-AR"/>
             </w:rPr>
           </w:pPr>
-          <w:hyperlink w:anchor="_Toc37254528" w:history="1">
+          <w:hyperlink w:anchor="_Toc52888923" w:history="1">
             <w:r>
               <w:rPr>
                 <w:rStyle w:val="Hipervnculo"/>
@@ -676,7 +705,7 @@
                 <w:noProof/>
                 <w:webHidden/>
               </w:rPr>
-              <w:instrText xml:space="preserve"> PAGEREF _Toc37254528 \h </w:instrText>
+              <w:instrText xml:space="preserve"> PAGEREF _Toc52888923 \h </w:instrText>
             </w:r>
             <w:r>
               <w:rPr>
@@ -720,7 +749,7 @@
               <w:lang w:val="es-AR" w:eastAsia="es-AR"/>
             </w:rPr>
           </w:pPr>
-          <w:hyperlink w:anchor="_Toc37254529" w:history="1">
+          <w:hyperlink w:anchor="_Toc52888924" w:history="1">
             <w:r>
               <w:rPr>
                 <w:rStyle w:val="Hipervnculo"/>
@@ -747,7 +776,7 @@
                 <w:noProof/>
                 <w:webHidden/>
               </w:rPr>
-              <w:instrText xml:space="preserve"> PAGEREF _Toc37254529 \h </w:instrText>
+              <w:instrText xml:space="preserve"> PAGEREF _Toc52888924 \h </w:instrText>
             </w:r>
             <w:r>
               <w:rPr>
@@ -816,7 +845,21 @@
             <w:rPr>
               <w:lang w:val="es-AR"/>
             </w:rPr>
-            <w:t>Planificación de Pruebas Preliminares</w:t>
+            <w:t xml:space="preserve">Planificación de Pruebas Preliminares - </w:t>
+          </w:r>
+          <w:proofErr w:type="spellStart"/>
+          <w:r>
+            <w:rPr>
+              <w:lang w:val="es-AR"/>
+            </w:rPr>
+            <w:t>App</w:t>
+          </w:r>
+          <w:proofErr w:type="spellEnd"/>
+          <w:r>
+            <w:rPr>
+              <w:lang w:val="es-AR"/>
+            </w:rPr>
+            <w:t>. Móvil</w:t>
           </w:r>
         </w:p>
       </w:sdtContent>
@@ -826,7 +869,7 @@
         <w:pStyle w:val="PSI-Ttulo1"/>
       </w:pPr>
       <w:bookmarkStart w:id="0" w:name="_Toc524289893"/>
-      <w:bookmarkStart w:id="1" w:name="_Toc37254526"/>
+      <w:bookmarkStart w:id="1" w:name="_Toc52888921"/>
       <w:r>
         <w:t>Introducción</w:t>
       </w:r>
@@ -838,7 +881,7 @@
         <w:pStyle w:val="PSI-Ttulo2"/>
       </w:pPr>
       <w:bookmarkStart w:id="2" w:name="_Toc524289894"/>
-      <w:bookmarkStart w:id="3" w:name="_Toc37254527"/>
+      <w:bookmarkStart w:id="3" w:name="_Toc52888922"/>
       <w:r>
         <w:t>Propósito</w:t>
       </w:r>
@@ -853,13 +896,10 @@
         <w:t xml:space="preserve">Este documento tiene como objetivo </w:t>
       </w:r>
       <w:r>
-        <w:t xml:space="preserve">listar de forma preliminar cada una de las pruebas que serán tenidas en cuenta a la hora de probar formalmente cada uno de los casos de uso </w:t>
+        <w:t xml:space="preserve">listar de forma preliminar cada una de las pruebas que serán tenidas en cuenta a la hora de probar formalmente </w:t>
       </w:r>
       <w:r>
-        <w:t>de</w:t>
-      </w:r>
-      <w:r>
-        <w:t xml:space="preserve"> </w:t>
+        <w:t xml:space="preserve">el funcionamiento de </w:t>
       </w:r>
       <w:r>
         <w:t>l</w:t>
@@ -876,15 +916,28 @@
         <w:pStyle w:val="PSI-Normal"/>
       </w:pPr>
       <w:r>
-        <w:t xml:space="preserve">Por el momento, solo se ha definido que la aplicación va a contar con los siguientes CU: </w:t>
+        <w:t>Solamente</w:t>
+      </w:r>
+      <w:r>
+        <w:t xml:space="preserve"> se ha definido que la aplicación va a contar con </w:t>
+      </w:r>
+      <w:r>
+        <w:t>el siguiente Caso de Uso</w:t>
+      </w:r>
+      <w:r>
+        <w:t xml:space="preserve">: </w:t>
       </w:r>
     </w:p>
     <w:p>
       <w:pPr>
         <w:pStyle w:val="PSI-Normal"/>
+        <w:numPr>
+          <w:ilvl w:val="0"/>
+          <w:numId w:val="34"/>
+        </w:numPr>
       </w:pPr>
       <w:r>
-        <w:t>- CU Visualizar Programa.</w:t>
+        <w:t>Visualizar Programa.</w:t>
       </w:r>
     </w:p>
     <w:p>
@@ -894,68 +947,9 @@
     </w:p>
     <w:p>
       <w:pPr>
-        <w:pStyle w:val="PSI-Normal"/>
-      </w:pPr>
-      <w:r>
-        <w:t>Listado de ideas de funcionalidades que pueden ser consideradas</w:t>
-      </w:r>
-      <w:r>
-        <w:t xml:space="preserve"> casos de uso</w:t>
-      </w:r>
-      <w:r>
-        <w:t xml:space="preserve"> a futuro: </w:t>
-      </w:r>
-    </w:p>
-    <w:p>
-      <w:pPr>
-        <w:pStyle w:val="PSI-Normal"/>
-      </w:pPr>
-      <w:r>
-        <w:t>- Enviar Notificación.</w:t>
-      </w:r>
-    </w:p>
-    <w:p>
-      <w:pPr>
-        <w:pStyle w:val="PSI-Normal"/>
-      </w:pPr>
-      <w:r>
-        <w:t>- Visualizar Plan.</w:t>
-      </w:r>
-    </w:p>
-    <w:p>
-      <w:pPr>
-        <w:pStyle w:val="PSI-Normal"/>
-      </w:pPr>
-      <w:r>
-        <w:t>- Descargar Programa.</w:t>
-      </w:r>
-    </w:p>
-    <w:p>
-      <w:pPr>
-        <w:pStyle w:val="PSI-Normal"/>
-      </w:pPr>
-      <w:r>
-        <w:t>- Descargar Plan.</w:t>
-      </w:r>
-    </w:p>
-    <w:p>
-      <w:pPr>
-        <w:pStyle w:val="PSI-Normal"/>
-      </w:pPr>
-      <w:r>
-        <w:t>- Suscribir a Carrera.</w:t>
-      </w:r>
-    </w:p>
-    <w:p>
-      <w:pPr>
-        <w:pStyle w:val="PSI-Normal"/>
-      </w:pPr>
-    </w:p>
-    <w:p>
-      <w:pPr>
         <w:pStyle w:val="PSI-Ttulo1"/>
       </w:pPr>
-      <w:bookmarkStart w:id="4" w:name="_Toc37254528"/>
+      <w:bookmarkStart w:id="4" w:name="_Toc52888923"/>
       <w:r>
         <w:t>Listado de Pruebas</w:t>
       </w:r>
@@ -973,7 +967,7 @@
       <w:pPr>
         <w:pStyle w:val="PSI-Ttulo2"/>
       </w:pPr>
-      <w:bookmarkStart w:id="5" w:name="_Toc37254529"/>
+      <w:bookmarkStart w:id="5" w:name="_Toc52888924"/>
       <w:r>
         <w:t>CU Visualizar Programa:</w:t>
       </w:r>
@@ -988,140 +982,10 @@
         </w:numPr>
       </w:pPr>
       <w:r>
-        <w:t>Verificar la correcta escritura del texto mostrado y la correcta representación de símbolos especiales de la pantalla Programa.</w:t>
-      </w:r>
-    </w:p>
-    <w:p>
-      <w:pPr>
-        <w:pStyle w:val="PSI-Normal"/>
-        <w:numPr>
-          <w:ilvl w:val="0"/>
-          <w:numId w:val="30"/>
-        </w:numPr>
-      </w:pPr>
-      <w:r>
-        <w:t>Verificar que se permita seleccionar un año.</w:t>
-      </w:r>
-    </w:p>
-    <w:p>
-      <w:pPr>
-        <w:pStyle w:val="PSI-Normal"/>
-        <w:numPr>
-          <w:ilvl w:val="0"/>
-          <w:numId w:val="30"/>
-        </w:numPr>
-      </w:pPr>
-      <w:r>
-        <w:t>Verificar que se permita seleccionar una carrera.</w:t>
-      </w:r>
-    </w:p>
-    <w:p>
-      <w:pPr>
-        <w:pStyle w:val="PSI-Normal"/>
-        <w:numPr>
-          <w:ilvl w:val="0"/>
-          <w:numId w:val="30"/>
-        </w:numPr>
-      </w:pPr>
-      <w:r>
-        <w:t>Verificar que se visualice solamente el listado de programas de asignaturas correspondientes al año y carrera seleccionada.</w:t>
-      </w:r>
-    </w:p>
-    <w:p>
-      <w:pPr>
-        <w:pStyle w:val="PSI-Normal"/>
-        <w:numPr>
-          <w:ilvl w:val="0"/>
-          <w:numId w:val="30"/>
-        </w:numPr>
-      </w:pPr>
-      <w:r>
-        <w:t>Verificar que se visualice solamente el programa de una determinada asignatura filtrada previamente.</w:t>
-      </w:r>
-    </w:p>
-    <w:p>
-      <w:pPr>
-        <w:pStyle w:val="PSI-Normal"/>
-        <w:numPr>
-          <w:ilvl w:val="0"/>
-          <w:numId w:val="30"/>
-        </w:numPr>
-      </w:pPr>
-      <w:r>
-        <w:lastRenderedPageBreak/>
-        <w:t>Verificar que se visualice el programa seleccionado en una nueva pestaña correctamente.</w:t>
-      </w:r>
-    </w:p>
-    <w:p>
-      <w:pPr>
-        <w:pStyle w:val="PSI-Normal"/>
-        <w:numPr>
-          <w:ilvl w:val="0"/>
-          <w:numId w:val="30"/>
-        </w:numPr>
-      </w:pPr>
-      <w:r>
-        <w:t xml:space="preserve">Verificar que si un programa no se encuentra cargado, no se permita seleccionar. </w:t>
-      </w:r>
-    </w:p>
-    <w:p>
-      <w:pPr>
-        <w:pStyle w:val="PSI-Normal"/>
-        <w:numPr>
-          <w:ilvl w:val="0"/>
-          <w:numId w:val="30"/>
-        </w:numPr>
-      </w:pPr>
-      <w:r>
-        <w:t xml:space="preserve">Verificar que </w:t>
+        <w:t>Verificar la correcta escritura del texto mostrado y la correcta representación de símbolos es</w:t>
       </w:r>
       <w:r>
-        <w:t>se</w:t>
-      </w:r>
-      <w:r>
-        <w:t xml:space="preserve"> permita cancelar la operación.</w:t>
-      </w:r>
-    </w:p>
-    <w:p>
-      <w:pPr>
-        <w:pStyle w:val="PSI-Ttulo1"/>
-      </w:pPr>
-    </w:p>
-    <w:p>
-      <w:pPr>
-        <w:pStyle w:val="PSI-Ttulo1"/>
-      </w:pPr>
-    </w:p>
-    <w:p>
-      <w:pPr>
-        <w:pStyle w:val="PSI-Ttulo1"/>
-      </w:pPr>
-    </w:p>
-    <w:p>
-      <w:pPr>
-        <w:pStyle w:val="PSI-Comentario"/>
-      </w:pPr>
-      <w:r>
-        <w:t xml:space="preserve">Enviar Notificación: </w:t>
-      </w:r>
-    </w:p>
-    <w:p>
-      <w:pPr>
-        <w:pStyle w:val="PSI-Comentario"/>
-      </w:pPr>
-      <w:r>
-        <w:t xml:space="preserve">Verificar la correcta escritura del contenido (texto) a enviar (semántica y ortográficamente). </w:t>
-      </w:r>
-    </w:p>
-    <w:p>
-      <w:pPr>
-        <w:pStyle w:val="PSI-Comentario"/>
-      </w:pPr>
-      <w:r>
-        <w:t>Verificar que al presionar el botón "enviar notificación" se envíe el mensaje al destinatario correspondiente</w:t>
-      </w:r>
-      <w:r>
-        <w:t xml:space="preserve"> (Empleado de Secretaría Académica)</w:t>
+        <w:t>peciales de cada una de las pantallas</w:t>
       </w:r>
       <w:r>
         <w:t>.</w:t>
@@ -1129,252 +993,159 @@
     </w:p>
     <w:p>
       <w:pPr>
-        <w:pStyle w:val="PSI-Comentario"/>
+        <w:pStyle w:val="PSI-Normal"/>
+        <w:numPr>
+          <w:ilvl w:val="0"/>
+          <w:numId w:val="30"/>
+        </w:numPr>
       </w:pPr>
       <w:r>
-        <w:t xml:space="preserve">Verificar que </w:t>
+        <w:t>Verificar que se permita sele</w:t>
       </w:r>
       <w:r>
-        <w:t>la aplicación</w:t>
+        <w:t>ccionar una carrera</w:t>
       </w:r>
       <w:r>
-        <w:t xml:space="preserve"> emita un mensaje de aviso exitoso ante el envío de la notificación. </w:t>
+        <w:t>.</w:t>
       </w:r>
     </w:p>
     <w:p>
       <w:pPr>
-        <w:pStyle w:val="PSI-Comentario"/>
+        <w:pStyle w:val="PSI-Normal"/>
+        <w:numPr>
+          <w:ilvl w:val="0"/>
+          <w:numId w:val="30"/>
+        </w:numPr>
       </w:pPr>
       <w:r>
-        <w:t xml:space="preserve">Verificar que </w:t>
-      </w:r>
-      <w:r>
-        <w:t>la aplicación</w:t>
-      </w:r>
-      <w:r>
-        <w:t xml:space="preserve"> emita un mensaje de aviso informando sobre un error de envío. </w:t>
+        <w:t>Verificar que se permita filtrar por carrera.</w:t>
       </w:r>
     </w:p>
     <w:p>
       <w:pPr>
-        <w:pStyle w:val="PSI-Comentario"/>
+        <w:pStyle w:val="PSI-Normal"/>
+        <w:numPr>
+          <w:ilvl w:val="0"/>
+          <w:numId w:val="30"/>
+        </w:numPr>
       </w:pPr>
       <w:r>
-        <w:t xml:space="preserve">Verificar </w:t>
+        <w:t>Verificar que se</w:t>
       </w:r>
       <w:r>
-        <w:t xml:space="preserve">que la aplicación </w:t>
+        <w:t xml:space="preserve"> permita seleccionar un plan</w:t>
       </w:r>
       <w:r>
-        <w:t xml:space="preserve">permita </w:t>
-      </w:r>
-      <w:r>
-        <w:t xml:space="preserve">a los miembros de la comunidad universitaria </w:t>
-      </w:r>
-      <w:r>
-        <w:t xml:space="preserve">enviar otras notificaciones nuevamente. </w:t>
+        <w:t>.</w:t>
       </w:r>
     </w:p>
     <w:p>
       <w:pPr>
-        <w:pStyle w:val="PSI-Comentario"/>
+        <w:pStyle w:val="PSI-Normal"/>
+        <w:numPr>
+          <w:ilvl w:val="0"/>
+          <w:numId w:val="30"/>
+        </w:numPr>
       </w:pPr>
       <w:r>
-        <w:t xml:space="preserve">Verificar </w:t>
-      </w:r>
-      <w:r>
-        <w:t xml:space="preserve">que la aplicación </w:t>
-      </w:r>
-      <w:r>
-        <w:t>permita cancelar la operación (envío de la notificación)</w:t>
+        <w:t>Verificar que se permita filtrar por plan.</w:t>
       </w:r>
     </w:p>
     <w:p>
       <w:pPr>
-        <w:pStyle w:val="PSI-Comentario"/>
+        <w:pStyle w:val="PSI-Normal"/>
+        <w:numPr>
+          <w:ilvl w:val="0"/>
+          <w:numId w:val="30"/>
+        </w:numPr>
       </w:pPr>
       <w:r>
-        <w:t>Este CU solo contemplaría las notificaciones enviadas desde SA al usuario, al suscribirse a una carrera, donde se le notificará que se ha cargado un nuevo programa.</w:t>
+        <w:t>Verificar que se permita seleccionar una asignatura.</w:t>
       </w:r>
     </w:p>
     <w:p>
       <w:pPr>
-        <w:pStyle w:val="PSI-Comentario"/>
+        <w:pStyle w:val="PSI-Normal"/>
+        <w:numPr>
+          <w:ilvl w:val="0"/>
+          <w:numId w:val="30"/>
+        </w:numPr>
       </w:pPr>
       <w:r>
-        <w:t xml:space="preserve">Pero no incluye las notificaciones que un usuario le </w:t>
-      </w:r>
-      <w:proofErr w:type="spellStart"/>
-      <w:r>
-        <w:t>envie</w:t>
-      </w:r>
-      <w:proofErr w:type="spellEnd"/>
-      <w:r>
-        <w:t xml:space="preserve"> a SA, ya que por recomendación de la cátedra, no </w:t>
-      </w:r>
-      <w:proofErr w:type="spellStart"/>
-      <w:r>
-        <w:t>seria</w:t>
-      </w:r>
-      <w:proofErr w:type="spellEnd"/>
-      <w:r>
-        <w:t xml:space="preserve"> conveniente que un usuario </w:t>
-      </w:r>
-      <w:proofErr w:type="spellStart"/>
-      <w:r>
-        <w:t>envie</w:t>
-      </w:r>
-      <w:proofErr w:type="spellEnd"/>
-      <w:r>
-        <w:t xml:space="preserve"> notificaciones ante la falta de un programa porque generaría </w:t>
-      </w:r>
-      <w:proofErr w:type="spellStart"/>
-      <w:r>
-        <w:t>spam</w:t>
-      </w:r>
-      <w:proofErr w:type="spellEnd"/>
-      <w:r>
-        <w:t xml:space="preserve"> con tantas notificaciones. </w:t>
+        <w:t>Verificar que se permita filtrar por asignatura.</w:t>
       </w:r>
     </w:p>
     <w:p>
       <w:pPr>
         <w:pStyle w:val="PSI-Normal"/>
-        <w:ind w:left="720" w:hanging="360"/>
-      </w:pPr>
-    </w:p>
-    <w:p>
-      <w:pPr>
-        <w:pStyle w:val="PSI-Normal"/>
-        <w:ind w:left="720" w:hanging="360"/>
-      </w:pPr>
-    </w:p>
-    <w:p>
-      <w:pPr>
-        <w:pStyle w:val="PSI-Comentario"/>
+        <w:numPr>
+          <w:ilvl w:val="0"/>
+          <w:numId w:val="30"/>
+        </w:numPr>
       </w:pPr>
       <w:r>
-        <w:t>Visualizar Plan:</w:t>
+        <w:t>Verificar que se permita seleccionar un año de un programa.</w:t>
       </w:r>
     </w:p>
     <w:p>
       <w:pPr>
-        <w:pStyle w:val="PSI-Comentario"/>
+        <w:pStyle w:val="PSI-Normal"/>
+        <w:numPr>
+          <w:ilvl w:val="0"/>
+          <w:numId w:val="30"/>
+        </w:numPr>
       </w:pPr>
       <w:r>
-        <w:t>Verificar la correcta escritura del texto mostrado y la correcta representación de símbolos especiales de la pantalla Planes.</w:t>
+        <w:t>Verificar que se permita filtrar por año.</w:t>
       </w:r>
     </w:p>
     <w:p>
       <w:pPr>
-        <w:pStyle w:val="PSI-Comentario"/>
+        <w:pStyle w:val="PSI-Normal"/>
+        <w:numPr>
+          <w:ilvl w:val="0"/>
+          <w:numId w:val="30"/>
+        </w:numPr>
       </w:pPr>
       <w:r>
-        <w:t>Verificar que se permita seleccionar una carrera.</w:t>
+        <w:t xml:space="preserve">Verificar que se visualice correctamente el programa seleccionado. </w:t>
       </w:r>
     </w:p>
     <w:p>
       <w:pPr>
-        <w:pStyle w:val="PSI-Comentario"/>
+        <w:pStyle w:val="PSI-Normal"/>
+        <w:numPr>
+          <w:ilvl w:val="0"/>
+          <w:numId w:val="30"/>
+        </w:numPr>
       </w:pPr>
       <w:r>
-        <w:t>Verificar que se permita seleccionar un plan.</w:t>
+        <w:t xml:space="preserve">Verificar que si un programa no se encuentra cargado, no se permita seleccionar. </w:t>
       </w:r>
     </w:p>
     <w:p>
       <w:pPr>
-        <w:pStyle w:val="PSI-Comentario"/>
+        <w:pStyle w:val="PSI-Normal"/>
+        <w:numPr>
+          <w:ilvl w:val="0"/>
+          <w:numId w:val="30"/>
+        </w:numPr>
       </w:pPr>
       <w:r>
-        <w:t>Verificar que se visualicen solamente los planes de una determinada carrera seleccionada previamente.</w:t>
+        <w:t>Verificar que se permita volver a visualizar otros programas.</w:t>
       </w:r>
     </w:p>
     <w:p>
       <w:pPr>
-        <w:pStyle w:val="PSI-Comentario"/>
+        <w:pStyle w:val="PSI-Normal"/>
+        <w:numPr>
+          <w:ilvl w:val="0"/>
+          <w:numId w:val="30"/>
+        </w:numPr>
       </w:pPr>
       <w:r>
-        <w:t>Verificar que se visualice el plan seleccionado en una nueva pestaña correctamente.</w:t>
+        <w:t>Verificar que se permita cancelar la operación.</w:t>
       </w:r>
-    </w:p>
-    <w:p>
-      <w:pPr>
-        <w:pStyle w:val="PSI-Comentario"/>
-      </w:pPr>
-      <w:r>
-        <w:lastRenderedPageBreak/>
-        <w:t xml:space="preserve">Verificar que si un plan no se encuentra cargado, no se permita seleccionar. </w:t>
-      </w:r>
-    </w:p>
-    <w:p>
-      <w:pPr>
-        <w:pStyle w:val="PSI-Comentario"/>
-      </w:pPr>
-      <w:r>
-        <w:t xml:space="preserve">Verificar que </w:t>
-      </w:r>
-      <w:r>
-        <w:t>se</w:t>
-      </w:r>
-      <w:r>
-        <w:t xml:space="preserve"> permita cancelar la operación.</w:t>
-      </w:r>
-    </w:p>
-    <w:p>
-      <w:pPr>
-        <w:pStyle w:val="PSI-Normal"/>
-        <w:ind w:left="720" w:firstLine="0"/>
-      </w:pPr>
-    </w:p>
-    <w:p>
-      <w:pPr>
-        <w:pStyle w:val="PSI-Comentario"/>
-      </w:pPr>
-      <w:r>
-        <w:t>Descargar Programa:</w:t>
-      </w:r>
-    </w:p>
-    <w:p>
-      <w:pPr>
-        <w:pStyle w:val="PSI-Comentario"/>
-      </w:pPr>
-      <w:r>
-        <w:t>Es un CU ? o ya se puede descargar el documento desde el visor ?</w:t>
-      </w:r>
-    </w:p>
-    <w:p>
-      <w:pPr>
-        <w:pStyle w:val="PSI-Comentario"/>
-      </w:pPr>
-      <w:r>
-        <w:t>Descargar Plan:</w:t>
-      </w:r>
-    </w:p>
-    <w:p>
-      <w:pPr>
-        <w:pStyle w:val="PSI-Comentario"/>
-      </w:pPr>
-      <w:r>
-        <w:t>Es un CU ? o ya se puede descargar el documento desde el visor ?</w:t>
-      </w:r>
-    </w:p>
-    <w:p>
-      <w:pPr>
-        <w:pStyle w:val="PSI-Comentario"/>
-      </w:pPr>
-    </w:p>
-    <w:p>
-      <w:pPr>
-        <w:pStyle w:val="PSI-Comentario"/>
-      </w:pPr>
-      <w:r>
-        <w:t>Suscribir a Carrera:</w:t>
-      </w:r>
-    </w:p>
-    <w:p>
-      <w:pPr>
-        <w:pStyle w:val="PSI-Normal"/>
-      </w:pPr>
     </w:p>
     <w:sectPr>
       <w:headerReference w:type="even" r:id="rId11"/>
@@ -1580,7 +1351,7 @@
             <w:rFonts w:asciiTheme="majorHAnsi" w:hAnsiTheme="majorHAnsi" w:cstheme="majorHAnsi"/>
             <w:noProof/>
           </w:rPr>
-          <w:t>5</w:t>
+          <w:t>3</w:t>
         </w:r>
         <w:r>
           <w:rPr>
@@ -1719,7 +1490,7 @@
                   <a:blip r:embed="rId1">
                     <a:extLst>
                       <a:ext uri="{28A0092B-C50C-407E-A947-70E740481C1C}">
-                        <a14:useLocalDpi xmlns="" xmlns:wpc="http://schemas.microsoft.com/office/word/2010/wordprocessingCanvas" xmlns:cx="http://schemas.microsoft.com/office/drawing/2014/chartex" xmlns:cx1="http://schemas.microsoft.com/office/drawing/2015/9/8/chartex" xmlns:mc="http://schemas.openxmlformats.org/markup-compatibility/2006" xmlns:o="urn:schemas-microsoft-com:office:office" xmlns:v="urn:schemas-microsoft-com:vml" xmlns:wp14="http://schemas.microsoft.com/office/word/2010/wordprocessingDrawing" xmlns:w10="urn:schemas-microsoft-com:office:word" xmlns:w="http://schemas.openxmlformats.org/wordprocessingml/2006/main" xmlns:w14="http://schemas.microsoft.com/office/word/2010/wordml" xmlns:w15="http://schemas.microsoft.com/office/word/2012/wordml" xmlns:w16se="http://schemas.microsoft.com/office/word/2015/wordml/symex" xmlns:wpg="http://schemas.microsoft.com/office/word/2010/wordprocessingGroup" xmlns:wpi="http://schemas.microsoft.com/office/word/2010/wordprocessingInk" xmlns:wps="http://schemas.microsoft.com/office/word/2010/wordprocessingShape" xmlns:a14="http://schemas.microsoft.com/office/drawing/2010/main" val="0"/>
+                        <a14:useLocalDpi xmlns:a14="http://schemas.microsoft.com/office/drawing/2010/main" xmlns:wps="http://schemas.microsoft.com/office/word/2010/wordprocessingShape" xmlns:wpi="http://schemas.microsoft.com/office/word/2010/wordprocessingInk" xmlns:wpg="http://schemas.microsoft.com/office/word/2010/wordprocessingGroup" xmlns:w16se="http://schemas.microsoft.com/office/word/2015/wordml/symex" xmlns:w15="http://schemas.microsoft.com/office/word/2012/wordml" xmlns:w14="http://schemas.microsoft.com/office/word/2010/wordml" xmlns:w="http://schemas.openxmlformats.org/wordprocessingml/2006/main" xmlns:w10="urn:schemas-microsoft-com:office:word" xmlns:wp14="http://schemas.microsoft.com/office/word/2010/wordprocessingDrawing" xmlns:v="urn:schemas-microsoft-com:vml" xmlns:o="urn:schemas-microsoft-com:office:office" xmlns:mc="http://schemas.openxmlformats.org/markup-compatibility/2006" xmlns:cx1="http://schemas.microsoft.com/office/drawing/2015/9/8/chartex" xmlns:cx="http://schemas.microsoft.com/office/drawing/2014/chartex" xmlns:wpc="http://schemas.microsoft.com/office/word/2010/wordprocessingCanvas" xmlns="" val="0"/>
                       </a:ext>
                     </a:extLst>
                   </a:blip>
@@ -1758,7 +1529,23 @@
             <w:rFonts w:asciiTheme="majorHAnsi" w:eastAsiaTheme="majorEastAsia" w:hAnsiTheme="majorHAnsi" w:cstheme="majorBidi"/>
             <w:lang w:val="es-AR"/>
           </w:rPr>
-          <w:t>Planificación de Pruebas Preliminares</w:t>
+          <w:t xml:space="preserve">Planificación de Pruebas Preliminares - </w:t>
+        </w:r>
+        <w:proofErr w:type="spellStart"/>
+        <w:r>
+          <w:rPr>
+            <w:rFonts w:asciiTheme="majorHAnsi" w:eastAsiaTheme="majorEastAsia" w:hAnsiTheme="majorHAnsi" w:cstheme="majorBidi"/>
+            <w:lang w:val="es-AR"/>
+          </w:rPr>
+          <w:t>App</w:t>
+        </w:r>
+        <w:proofErr w:type="spellEnd"/>
+        <w:r>
+          <w:rPr>
+            <w:rFonts w:asciiTheme="majorHAnsi" w:eastAsiaTheme="majorEastAsia" w:hAnsiTheme="majorHAnsi" w:cstheme="majorBidi"/>
+            <w:lang w:val="es-AR"/>
+          </w:rPr>
+          <w:t>. Móvil</w:t>
         </w:r>
       </w:sdtContent>
     </w:sdt>
@@ -5222,6 +5009,119 @@
     </w:lvl>
   </w:abstractNum>
   <w:abstractNum w:abstractNumId="29">
+    <w:nsid w:val="6B6B36C6"/>
+    <w:multiLevelType w:val="hybridMultilevel"/>
+    <w:tmpl w:val="EF88FCBA"/>
+    <w:lvl w:ilvl="0" w:tplc="2C0A0001">
+      <w:start w:val="1"/>
+      <w:numFmt w:val="bullet"/>
+      <w:lvlText w:val=""/>
+      <w:lvlJc w:val="left"/>
+      <w:pPr>
+        <w:ind w:left="720" w:hanging="360"/>
+      </w:pPr>
+      <w:rPr>
+        <w:rFonts w:ascii="Symbol" w:hAnsi="Symbol" w:hint="default"/>
+      </w:rPr>
+    </w:lvl>
+    <w:lvl w:ilvl="1" w:tplc="2C0A0003" w:tentative="1">
+      <w:start w:val="1"/>
+      <w:numFmt w:val="bullet"/>
+      <w:lvlText w:val="o"/>
+      <w:lvlJc w:val="left"/>
+      <w:pPr>
+        <w:ind w:left="1440" w:hanging="360"/>
+      </w:pPr>
+      <w:rPr>
+        <w:rFonts w:ascii="Courier New" w:hAnsi="Courier New" w:cs="Courier New" w:hint="default"/>
+      </w:rPr>
+    </w:lvl>
+    <w:lvl w:ilvl="2" w:tplc="2C0A0005" w:tentative="1">
+      <w:start w:val="1"/>
+      <w:numFmt w:val="bullet"/>
+      <w:lvlText w:val=""/>
+      <w:lvlJc w:val="left"/>
+      <w:pPr>
+        <w:ind w:left="2160" w:hanging="360"/>
+      </w:pPr>
+      <w:rPr>
+        <w:rFonts w:ascii="Wingdings" w:hAnsi="Wingdings" w:hint="default"/>
+      </w:rPr>
+    </w:lvl>
+    <w:lvl w:ilvl="3" w:tplc="2C0A0001" w:tentative="1">
+      <w:start w:val="1"/>
+      <w:numFmt w:val="bullet"/>
+      <w:lvlText w:val=""/>
+      <w:lvlJc w:val="left"/>
+      <w:pPr>
+        <w:ind w:left="2880" w:hanging="360"/>
+      </w:pPr>
+      <w:rPr>
+        <w:rFonts w:ascii="Symbol" w:hAnsi="Symbol" w:hint="default"/>
+      </w:rPr>
+    </w:lvl>
+    <w:lvl w:ilvl="4" w:tplc="2C0A0003" w:tentative="1">
+      <w:start w:val="1"/>
+      <w:numFmt w:val="bullet"/>
+      <w:lvlText w:val="o"/>
+      <w:lvlJc w:val="left"/>
+      <w:pPr>
+        <w:ind w:left="3600" w:hanging="360"/>
+      </w:pPr>
+      <w:rPr>
+        <w:rFonts w:ascii="Courier New" w:hAnsi="Courier New" w:cs="Courier New" w:hint="default"/>
+      </w:rPr>
+    </w:lvl>
+    <w:lvl w:ilvl="5" w:tplc="2C0A0005" w:tentative="1">
+      <w:start w:val="1"/>
+      <w:numFmt w:val="bullet"/>
+      <w:lvlText w:val=""/>
+      <w:lvlJc w:val="left"/>
+      <w:pPr>
+        <w:ind w:left="4320" w:hanging="360"/>
+      </w:pPr>
+      <w:rPr>
+        <w:rFonts w:ascii="Wingdings" w:hAnsi="Wingdings" w:hint="default"/>
+      </w:rPr>
+    </w:lvl>
+    <w:lvl w:ilvl="6" w:tplc="2C0A0001" w:tentative="1">
+      <w:start w:val="1"/>
+      <w:numFmt w:val="bullet"/>
+      <w:lvlText w:val=""/>
+      <w:lvlJc w:val="left"/>
+      <w:pPr>
+        <w:ind w:left="5040" w:hanging="360"/>
+      </w:pPr>
+      <w:rPr>
+        <w:rFonts w:ascii="Symbol" w:hAnsi="Symbol" w:hint="default"/>
+      </w:rPr>
+    </w:lvl>
+    <w:lvl w:ilvl="7" w:tplc="2C0A0003" w:tentative="1">
+      <w:start w:val="1"/>
+      <w:numFmt w:val="bullet"/>
+      <w:lvlText w:val="o"/>
+      <w:lvlJc w:val="left"/>
+      <w:pPr>
+        <w:ind w:left="5760" w:hanging="360"/>
+      </w:pPr>
+      <w:rPr>
+        <w:rFonts w:ascii="Courier New" w:hAnsi="Courier New" w:cs="Courier New" w:hint="default"/>
+      </w:rPr>
+    </w:lvl>
+    <w:lvl w:ilvl="8" w:tplc="2C0A0005" w:tentative="1">
+      <w:start w:val="1"/>
+      <w:numFmt w:val="bullet"/>
+      <w:lvlText w:val=""/>
+      <w:lvlJc w:val="left"/>
+      <w:pPr>
+        <w:ind w:left="6480" w:hanging="360"/>
+      </w:pPr>
+      <w:rPr>
+        <w:rFonts w:ascii="Wingdings" w:hAnsi="Wingdings" w:hint="default"/>
+      </w:rPr>
+    </w:lvl>
+  </w:abstractNum>
+  <w:abstractNum w:abstractNumId="30">
     <w:nsid w:val="70FA085B"/>
     <w:multiLevelType w:val="hybridMultilevel"/>
     <w:tmpl w:val="914A42DA"/>
@@ -5334,7 +5234,7 @@
       </w:rPr>
     </w:lvl>
   </w:abstractNum>
-  <w:abstractNum w:abstractNumId="30">
+  <w:abstractNum w:abstractNumId="31">
     <w:nsid w:val="72FB5454"/>
     <w:multiLevelType w:val="hybridMultilevel"/>
     <w:tmpl w:val="C45CB552"/>
@@ -5447,7 +5347,7 @@
       </w:rPr>
     </w:lvl>
   </w:abstractNum>
-  <w:abstractNum w:abstractNumId="31">
+  <w:abstractNum w:abstractNumId="32">
     <w:nsid w:val="7DD64906"/>
     <w:multiLevelType w:val="hybridMultilevel"/>
     <w:tmpl w:val="795E7434"/>
@@ -5561,7 +5461,7 @@
       </w:rPr>
     </w:lvl>
   </w:abstractNum>
-  <w:abstractNum w:abstractNumId="32">
+  <w:abstractNum w:abstractNumId="33">
     <w:nsid w:val="7DFC772E"/>
     <w:multiLevelType w:val="hybridMultilevel"/>
     <w:tmpl w:val="09429DA4"/>
@@ -5675,7 +5575,7 @@
     </w:lvl>
   </w:abstractNum>
   <w:num w:numId="1">
-    <w:abstractNumId w:val="31"/>
+    <w:abstractNumId w:val="32"/>
   </w:num>
   <w:num w:numId="2">
     <w:abstractNumId w:val="22"/>
@@ -5717,7 +5617,7 @@
     <w:abstractNumId w:val="12"/>
   </w:num>
   <w:num w:numId="15">
-    <w:abstractNumId w:val="29"/>
+    <w:abstractNumId w:val="30"/>
   </w:num>
   <w:num w:numId="16">
     <w:abstractNumId w:val="0"/>
@@ -5729,7 +5629,7 @@
     <w:abstractNumId w:val="10"/>
   </w:num>
   <w:num w:numId="19">
-    <w:abstractNumId w:val="30"/>
+    <w:abstractNumId w:val="31"/>
   </w:num>
   <w:num w:numId="20">
     <w:abstractNumId w:val="18"/>
@@ -5771,7 +5671,10 @@
     <w:abstractNumId w:val="15"/>
   </w:num>
   <w:num w:numId="33">
-    <w:abstractNumId w:val="32"/>
+    <w:abstractNumId w:val="33"/>
+  </w:num>
+  <w:num w:numId="34">
+    <w:abstractNumId w:val="29"/>
   </w:num>
   <w:numIdMacAtCleanup w:val="33"/>
 </w:numbering>
@@ -7115,7 +7018,7 @@
 </file>
 
 <file path=customXml/itemProps2.xml><?xml version="1.0" encoding="utf-8"?>
-<ds:datastoreItem xmlns:ds="http://schemas.openxmlformats.org/officeDocument/2006/customXml" ds:itemID="{73061B52-DAC2-411F-9E28-6E5A985FB192}">
+<ds:datastoreItem xmlns:ds="http://schemas.openxmlformats.org/officeDocument/2006/customXml" ds:itemID="{C06868E4-9D9E-46ED-BD7E-02305F956526}">
   <ds:schemaRefs>
     <ds:schemaRef ds:uri="http://schemas.openxmlformats.org/officeDocument/2006/bibliography"/>
   </ds:schemaRefs>

</xml_diff>